<commit_message>
Renew the README.doc file
</commit_message>
<xml_diff>
--- a/MyNoteBook笔记软件说明书.docx
+++ b/MyNoteBook笔记软件说明书.docx
@@ -7,7 +7,7 @@
         <w:pStyle w:val="a3"/>
         <w:numPr>
           <w:ilvl w:val="0"/>
-          <w:numId w:val="1"/>
+          <w:numId w:val="2"/>
         </w:numPr>
         <w:ind w:firstLineChars="0"/>
       </w:pPr>
@@ -15,26 +15,39 @@
         <w:rPr>
           <w:rFonts w:hint="eastAsia"/>
         </w:rPr>
-        <w:t>获取登录密码</w:t>
-      </w:r>
-    </w:p>
-    <w:p>
-      <w:pPr>
-        <w:pStyle w:val="a3"/>
-        <w:ind w:left="420" w:firstLineChars="0" w:firstLine="0"/>
-        <w:rPr>
-          <w:rFonts w:hint="eastAsia"/>
-        </w:rPr>
+        <w:t>获取密码并登录到主界面</w:t>
+      </w:r>
+    </w:p>
+    <w:p>
+      <w:pPr>
+        <w:pStyle w:val="a3"/>
+        <w:numPr>
+          <w:ilvl w:val="0"/>
+          <w:numId w:val="3"/>
+        </w:numPr>
+        <w:ind w:firstLineChars="0"/>
+      </w:pPr>
+      <w:r>
+        <w:rPr>
+          <w:rFonts w:hint="eastAsia"/>
+        </w:rPr>
+        <w:t>打开软件点击“密码”按钮，可以在弹出的对话框中获取用户名和密码</w:t>
+      </w:r>
+    </w:p>
+    <w:p>
+      <w:pPr>
+        <w:pStyle w:val="a3"/>
+        <w:ind w:left="1260" w:firstLineChars="0" w:firstLine="0"/>
       </w:pPr>
       <w:r>
         <w:rPr>
           <w:noProof/>
         </w:rPr>
         <w:drawing>
-          <wp:inline distT="0" distB="0" distL="0" distR="0" wp14:anchorId="3AFA3330" wp14:editId="35A17F4D">
-            <wp:extent cx="5274310" cy="3496310"/>
-            <wp:effectExtent l="0" t="0" r="2540" b="8890"/>
-            <wp:docPr id="2" name="图片 2"/>
+          <wp:inline distT="0" distB="0" distL="0" distR="0" wp14:anchorId="1C2971DC" wp14:editId="2680C4DA">
+            <wp:extent cx="3918203" cy="2966720"/>
+            <wp:effectExtent l="0" t="0" r="6350" b="5080"/>
+            <wp:docPr id="1" name="图片 1"/>
             <wp:cNvGraphicFramePr>
               <a:graphicFrameLocks xmlns:a="http://schemas.openxmlformats.org/drawingml/2006/main" noChangeAspect="1"/>
             </wp:cNvGraphicFramePr>
@@ -54,7 +67,7 @@
                   <pic:spPr>
                     <a:xfrm>
                       <a:off x="0" y="0"/>
-                      <a:ext cx="5274310" cy="3496310"/>
+                      <a:ext cx="3930073" cy="2975707"/>
                     </a:xfrm>
                     <a:prstGeom prst="rect">
                       <a:avLst/>
@@ -70,18 +83,9 @@
     <w:p>
       <w:pPr>
         <w:pStyle w:val="a3"/>
-        <w:ind w:left="420" w:firstLineChars="0" w:firstLine="0"/>
-        <w:rPr>
-          <w:rFonts w:hint="eastAsia"/>
-        </w:rPr>
-      </w:pPr>
-    </w:p>
-    <w:p>
-      <w:pPr>
-        <w:pStyle w:val="a3"/>
         <w:numPr>
           <w:ilvl w:val="0"/>
-          <w:numId w:val="1"/>
+          <w:numId w:val="3"/>
         </w:numPr>
         <w:ind w:firstLineChars="0"/>
       </w:pPr>
@@ -89,26 +93,23 @@
         <w:rPr>
           <w:rFonts w:hint="eastAsia"/>
         </w:rPr>
-        <w:t>输入正确的用户名和密码进行登录</w:t>
-      </w:r>
-    </w:p>
-    <w:p>
-      <w:pPr>
-        <w:pStyle w:val="a3"/>
-        <w:ind w:left="420" w:firstLineChars="0" w:firstLine="0"/>
-        <w:rPr>
-          <w:rFonts w:hint="eastAsia"/>
-        </w:rPr>
+        <w:t>输入正确的用户名和密码后，成功登录到主界面，在主界面上有“添加笔记”，“查看笔记”和“彻底离开”三个按钮</w:t>
+      </w:r>
+    </w:p>
+    <w:p>
+      <w:pPr>
+        <w:pStyle w:val="a3"/>
+        <w:ind w:left="1260" w:firstLineChars="0" w:firstLine="0"/>
       </w:pPr>
       <w:r>
         <w:rPr>
           <w:noProof/>
         </w:rPr>
         <w:drawing>
-          <wp:inline distT="0" distB="0" distL="0" distR="0" wp14:anchorId="50A0A9EE" wp14:editId="4C7C25DB">
-            <wp:extent cx="5274310" cy="4157980"/>
-            <wp:effectExtent l="0" t="0" r="2540" b="0"/>
-            <wp:docPr id="3" name="图片 3" descr="图形用户界面, 应用程序&#10;&#10;描述已自动生成"/>
+          <wp:inline distT="0" distB="0" distL="0" distR="0" wp14:anchorId="6CF348F3" wp14:editId="631416F3">
+            <wp:extent cx="3616960" cy="3198915"/>
+            <wp:effectExtent l="0" t="0" r="2540" b="1905"/>
+            <wp:docPr id="6" name="图片 6"/>
             <wp:cNvGraphicFramePr>
               <a:graphicFrameLocks xmlns:a="http://schemas.openxmlformats.org/drawingml/2006/main" noChangeAspect="1"/>
             </wp:cNvGraphicFramePr>
@@ -116,7 +117,7 @@
               <a:graphicData uri="http://schemas.openxmlformats.org/drawingml/2006/picture">
                 <pic:pic xmlns:pic="http://schemas.openxmlformats.org/drawingml/2006/picture">
                   <pic:nvPicPr>
-                    <pic:cNvPr id="3" name="图片 3" descr="图形用户界面, 应用程序&#10;&#10;描述已自动生成"/>
+                    <pic:cNvPr id="1" name=""/>
                     <pic:cNvPicPr/>
                   </pic:nvPicPr>
                   <pic:blipFill>
@@ -128,7 +129,7 @@
                   <pic:spPr>
                     <a:xfrm>
                       <a:off x="0" y="0"/>
-                      <a:ext cx="5274310" cy="4157980"/>
+                      <a:ext cx="3622673" cy="3203968"/>
                     </a:xfrm>
                     <a:prstGeom prst="rect">
                       <a:avLst/>
@@ -143,75 +144,19 @@
     </w:p>
     <w:p>
       <w:pPr>
-        <w:widowControl/>
-        <w:jc w:val="left"/>
-      </w:pPr>
-      <w:r>
-        <w:br w:type="page"/>
-      </w:r>
-    </w:p>
-    <w:p>
-      <w:pPr>
-        <w:pStyle w:val="a3"/>
-        <w:numPr>
-          <w:ilvl w:val="0"/>
-          <w:numId w:val="1"/>
-        </w:numPr>
-        <w:ind w:firstLineChars="0"/>
-      </w:pPr>
-      <w:r>
-        <w:rPr>
-          <w:rFonts w:hint="eastAsia"/>
+        <w:pStyle w:val="a3"/>
+        <w:ind w:left="1260" w:firstLineChars="0" w:firstLine="0"/>
+      </w:pPr>
+      <w:r>
+        <w:rPr>
+          <w:noProof/>
         </w:rPr>
         <w:lastRenderedPageBreak/>
-        <w:t>进入主界面</w:t>
-      </w:r>
-      <w:r>
-        <w:rPr>
-          <w:rFonts w:hint="eastAsia"/>
-        </w:rPr>
-        <w:t>，可以看到</w:t>
-      </w:r>
-      <w:proofErr w:type="gramStart"/>
-      <w:r>
-        <w:t>”</w:t>
-      </w:r>
-      <w:proofErr w:type="gramEnd"/>
-      <w:r>
-        <w:rPr>
-          <w:rFonts w:hint="eastAsia"/>
-        </w:rPr>
-        <w:t>添加笔记</w:t>
-      </w:r>
-      <w:proofErr w:type="gramStart"/>
-      <w:r>
-        <w:t>”</w:t>
-      </w:r>
-      <w:proofErr w:type="gramEnd"/>
-      <w:r>
-        <w:rPr>
-          <w:rFonts w:hint="eastAsia"/>
-        </w:rPr>
-        <w:t>，“查看笔记”和“彻底离开”三个按钮</w:t>
-      </w:r>
-    </w:p>
-    <w:p>
-      <w:pPr>
-        <w:pStyle w:val="a3"/>
-        <w:ind w:left="420" w:firstLineChars="0" w:firstLine="0"/>
-        <w:rPr>
-          <w:rFonts w:hint="eastAsia"/>
-        </w:rPr>
-      </w:pPr>
-      <w:r>
-        <w:rPr>
-          <w:noProof/>
-        </w:rPr>
         <w:drawing>
-          <wp:inline distT="0" distB="0" distL="0" distR="0" wp14:anchorId="6BFC5BEB" wp14:editId="4773A0C9">
-            <wp:extent cx="5274310" cy="4028440"/>
-            <wp:effectExtent l="0" t="0" r="2540" b="0"/>
-            <wp:docPr id="4" name="图片 4" descr="图形用户界面&#10;&#10;描述已自动生成"/>
+          <wp:inline distT="0" distB="0" distL="0" distR="0" wp14:anchorId="544369DD" wp14:editId="1970FF1A">
+            <wp:extent cx="5274310" cy="4236720"/>
+            <wp:effectExtent l="0" t="0" r="1270" b="0"/>
+            <wp:docPr id="16" name="图片 16" descr="图形用户界面, 应用程序&#10;&#10;描述已自动生成"/>
             <wp:cNvGraphicFramePr>
               <a:graphicFrameLocks xmlns:a="http://schemas.openxmlformats.org/drawingml/2006/main" noChangeAspect="1"/>
             </wp:cNvGraphicFramePr>
@@ -219,7 +164,7 @@
               <a:graphicData uri="http://schemas.openxmlformats.org/drawingml/2006/picture">
                 <pic:pic xmlns:pic="http://schemas.openxmlformats.org/drawingml/2006/picture">
                   <pic:nvPicPr>
-                    <pic:cNvPr id="4" name="图片 4" descr="图形用户界面&#10;&#10;描述已自动生成"/>
+                    <pic:cNvPr id="16" name="图片 16" descr="图形用户界面, 应用程序&#10;&#10;描述已自动生成"/>
                     <pic:cNvPicPr/>
                   </pic:nvPicPr>
                   <pic:blipFill>
@@ -231,7 +176,7 @@
                   <pic:spPr>
                     <a:xfrm>
                       <a:off x="0" y="0"/>
-                      <a:ext cx="5274310" cy="4028440"/>
+                      <a:ext cx="5274310" cy="4236720"/>
                     </a:xfrm>
                     <a:prstGeom prst="rect">
                       <a:avLst/>
@@ -246,6 +191,12 @@
     </w:p>
     <w:p>
       <w:pPr>
+        <w:pStyle w:val="a3"/>
+        <w:ind w:left="1260" w:firstLineChars="0" w:firstLine="0"/>
+      </w:pPr>
+    </w:p>
+    <w:p>
+      <w:pPr>
         <w:widowControl/>
         <w:jc w:val="left"/>
       </w:pPr>
@@ -258,7 +209,7 @@
         <w:pStyle w:val="a3"/>
         <w:numPr>
           <w:ilvl w:val="0"/>
-          <w:numId w:val="1"/>
+          <w:numId w:val="2"/>
         </w:numPr>
         <w:ind w:firstLineChars="0"/>
       </w:pPr>
@@ -267,50 +218,57 @@
           <w:rFonts w:hint="eastAsia"/>
         </w:rPr>
         <w:lastRenderedPageBreak/>
-        <w:t>在主页面中点击“</w:t>
-      </w:r>
-      <w:r>
-        <w:rPr>
-          <w:rFonts w:hint="eastAsia"/>
-        </w:rPr>
         <w:t>添加笔记</w:t>
       </w:r>
-      <w:r>
-        <w:rPr>
-          <w:rFonts w:hint="eastAsia"/>
-        </w:rPr>
-        <w:t>”按钮进入添加笔记页面，输入标题，内容，分类和时间后，再点击下方的“添加按钮”即可成功添加笔记。但要注意</w:t>
-      </w:r>
-      <w:r>
-        <w:rPr>
-          <w:rFonts w:hint="eastAsia"/>
-        </w:rPr>
-        <w:t>标题，内容</w:t>
-      </w:r>
-      <w:r>
-        <w:rPr>
-          <w:rFonts w:hint="eastAsia"/>
-        </w:rPr>
-        <w:t>不能为空</w:t>
-      </w:r>
-    </w:p>
-    <w:p>
-      <w:pPr>
-        <w:pStyle w:val="a3"/>
-        <w:ind w:left="420" w:firstLineChars="0" w:firstLine="0"/>
-        <w:rPr>
-          <w:rFonts w:hint="eastAsia"/>
-        </w:rPr>
+    </w:p>
+    <w:p>
+      <w:pPr>
+        <w:pStyle w:val="a3"/>
+        <w:numPr>
+          <w:ilvl w:val="0"/>
+          <w:numId w:val="5"/>
+        </w:numPr>
+        <w:ind w:firstLineChars="0"/>
+      </w:pPr>
+      <w:r>
+        <w:rPr>
+          <w:rFonts w:hint="eastAsia"/>
+        </w:rPr>
+        <w:t>点击</w:t>
+      </w:r>
+      <w:r>
+        <w:t>”</w:t>
+      </w:r>
+      <w:r>
+        <w:rPr>
+          <w:rFonts w:hint="eastAsia"/>
+        </w:rPr>
+        <w:t>添加笔记</w:t>
+      </w:r>
+      <w:r>
+        <w:t>”</w:t>
+      </w:r>
+      <w:r>
+        <w:rPr>
+          <w:rFonts w:hint="eastAsia"/>
+        </w:rPr>
+        <w:t>按钮，进入添加笔记界面，可在当前界面进入笔记书写添加，标题，内容或者分类为空的时候，笔记无法添加</w:t>
+      </w:r>
+    </w:p>
+    <w:p>
+      <w:pPr>
+        <w:pStyle w:val="a3"/>
+        <w:ind w:left="1260" w:firstLineChars="0" w:firstLine="0"/>
       </w:pPr>
       <w:r>
         <w:rPr>
           <w:noProof/>
         </w:rPr>
         <w:drawing>
-          <wp:inline distT="0" distB="0" distL="0" distR="0" wp14:anchorId="0615EB25" wp14:editId="354B6637">
-            <wp:extent cx="5274310" cy="4860925"/>
+          <wp:inline distT="0" distB="0" distL="0" distR="0" wp14:anchorId="47D027F0" wp14:editId="6E95628E">
+            <wp:extent cx="5274310" cy="3380105"/>
             <wp:effectExtent l="0" t="0" r="2540" b="0"/>
-            <wp:docPr id="5" name="图片 5"/>
+            <wp:docPr id="18" name="图片 18" descr="图形用户界面, 应用程序&#10;&#10;描述已自动生成"/>
             <wp:cNvGraphicFramePr>
               <a:graphicFrameLocks xmlns:a="http://schemas.openxmlformats.org/drawingml/2006/main" noChangeAspect="1"/>
             </wp:cNvGraphicFramePr>
@@ -318,7 +276,7 @@
               <a:graphicData uri="http://schemas.openxmlformats.org/drawingml/2006/picture">
                 <pic:pic xmlns:pic="http://schemas.openxmlformats.org/drawingml/2006/picture">
                   <pic:nvPicPr>
-                    <pic:cNvPr id="1" name=""/>
+                    <pic:cNvPr id="18" name="图片 18" descr="图形用户界面, 应用程序&#10;&#10;描述已自动生成"/>
                     <pic:cNvPicPr/>
                   </pic:nvPicPr>
                   <pic:blipFill>
@@ -330,7 +288,7 @@
                   <pic:spPr>
                     <a:xfrm>
                       <a:off x="0" y="0"/>
-                      <a:ext cx="5274310" cy="4860925"/>
+                      <a:ext cx="5274310" cy="3380105"/>
                     </a:xfrm>
                     <a:prstGeom prst="rect">
                       <a:avLst/>
@@ -345,19 +303,10 @@
     </w:p>
     <w:p>
       <w:pPr>
-        <w:widowControl/>
-        <w:jc w:val="left"/>
-      </w:pPr>
-      <w:r>
-        <w:br w:type="page"/>
-      </w:r>
-    </w:p>
-    <w:p>
-      <w:pPr>
         <w:pStyle w:val="a3"/>
         <w:numPr>
           <w:ilvl w:val="0"/>
-          <w:numId w:val="1"/>
+          <w:numId w:val="5"/>
         </w:numPr>
         <w:ind w:firstLineChars="0"/>
       </w:pPr>
@@ -365,88 +314,47 @@
         <w:rPr>
           <w:rFonts w:hint="eastAsia"/>
         </w:rPr>
-        <w:lastRenderedPageBreak/>
-        <w:t>返回主界面，</w:t>
-      </w:r>
-      <w:r>
-        <w:rPr>
-          <w:rFonts w:hint="eastAsia"/>
-        </w:rPr>
-        <w:t>点击“</w:t>
-      </w:r>
-      <w:r>
-        <w:rPr>
-          <w:rFonts w:hint="eastAsia"/>
-        </w:rPr>
-        <w:t>查看笔记</w:t>
-      </w:r>
-      <w:r>
-        <w:rPr>
-          <w:rFonts w:hint="eastAsia"/>
-        </w:rPr>
-        <w:t>”进入查看笔记界面，可</w:t>
-      </w:r>
-      <w:r>
-        <w:rPr>
-          <w:rFonts w:hint="eastAsia"/>
-        </w:rPr>
-        <w:t>在标题，内容，分类等选择</w:t>
-      </w:r>
-      <w:r>
-        <w:rPr>
-          <w:rFonts w:hint="eastAsia"/>
-        </w:rPr>
-        <w:t>指定条件</w:t>
-      </w:r>
-      <w:r>
-        <w:rPr>
-          <w:rFonts w:hint="eastAsia"/>
-        </w:rPr>
-        <w:t>或者直接点击</w:t>
-      </w:r>
-      <w:r>
-        <w:rPr>
-          <w:rFonts w:hint="eastAsia"/>
-        </w:rPr>
-        <w:t>。点击</w:t>
-      </w:r>
-      <w:proofErr w:type="gramStart"/>
-      <w:r>
-        <w:t>”</w:t>
-      </w:r>
-      <w:proofErr w:type="gramEnd"/>
-      <w:r>
-        <w:rPr>
-          <w:rFonts w:hint="eastAsia"/>
-        </w:rPr>
-        <w:t>清除搜索内容</w:t>
-      </w:r>
-      <w:proofErr w:type="gramStart"/>
-      <w:r>
-        <w:t>”</w:t>
-      </w:r>
-      <w:proofErr w:type="gramEnd"/>
-      <w:r>
-        <w:rPr>
-          <w:rFonts w:hint="eastAsia"/>
-        </w:rPr>
-        <w:t>或者“清除搜索条件”，可以清空相应内容</w:t>
-      </w:r>
-    </w:p>
-    <w:p>
-      <w:pPr>
-        <w:pStyle w:val="a3"/>
-        <w:ind w:left="420" w:firstLineChars="0" w:firstLine="0"/>
+        <w:t>可在内容的富文本框中，</w:t>
+      </w:r>
+      <w:r>
+        <w:rPr>
+          <w:rFonts w:hint="eastAsia"/>
+        </w:rPr>
+        <w:t>可以</w:t>
+      </w:r>
+      <w:r>
+        <w:rPr>
+          <w:rFonts w:hint="eastAsia"/>
+        </w:rPr>
+        <w:t>使用编辑器，对笔记内容的格式进行排版，美化，插入图片等操作。</w:t>
+      </w:r>
+      <w:r>
+        <w:rPr>
+          <w:rFonts w:hint="eastAsia"/>
+        </w:rPr>
+        <w:t>当</w:t>
+      </w:r>
+      <w:r>
+        <w:rPr>
+          <w:rFonts w:hint="eastAsia"/>
+        </w:rPr>
+        <w:t>笔记写完后，点击添加按钮，即可添加成功</w:t>
+      </w:r>
+    </w:p>
+    <w:p>
+      <w:pPr>
+        <w:pStyle w:val="a3"/>
+        <w:ind w:left="1260" w:firstLineChars="0" w:firstLine="0"/>
       </w:pPr>
       <w:r>
         <w:rPr>
           <w:noProof/>
         </w:rPr>
         <w:drawing>
-          <wp:inline distT="0" distB="0" distL="0" distR="0" wp14:anchorId="0DDF69C9" wp14:editId="578379B0">
-            <wp:extent cx="5274310" cy="5093335"/>
+          <wp:inline distT="0" distB="0" distL="0" distR="0" wp14:anchorId="55144772" wp14:editId="1E4BE3EC">
+            <wp:extent cx="5274310" cy="3359785"/>
             <wp:effectExtent l="0" t="0" r="2540" b="0"/>
-            <wp:docPr id="7" name="图片 7"/>
+            <wp:docPr id="4" name="图片 4"/>
             <wp:cNvGraphicFramePr>
               <a:graphicFrameLocks xmlns:a="http://schemas.openxmlformats.org/drawingml/2006/main" noChangeAspect="1"/>
             </wp:cNvGraphicFramePr>
@@ -466,7 +374,7 @@
                   <pic:spPr>
                     <a:xfrm>
                       <a:off x="0" y="0"/>
-                      <a:ext cx="5274310" cy="5093335"/>
+                      <a:ext cx="5274310" cy="3359785"/>
                     </a:xfrm>
                     <a:prstGeom prst="rect">
                       <a:avLst/>
@@ -481,22 +389,96 @@
     </w:p>
     <w:p>
       <w:pPr>
-        <w:pStyle w:val="a3"/>
-        <w:ind w:left="420" w:firstLineChars="0" w:firstLine="0"/>
-        <w:rPr>
-          <w:rFonts w:hint="eastAsia"/>
-        </w:rPr>
+        <w:widowControl/>
+        <w:jc w:val="left"/>
+      </w:pPr>
+      <w:r>
+        <w:br w:type="page"/>
+      </w:r>
+    </w:p>
+    <w:p>
+      <w:pPr>
+        <w:pStyle w:val="a3"/>
+        <w:numPr>
+          <w:ilvl w:val="0"/>
+          <w:numId w:val="2"/>
+        </w:numPr>
+        <w:ind w:firstLineChars="0"/>
+      </w:pPr>
+      <w:r>
+        <w:rPr>
+          <w:rFonts w:hint="eastAsia"/>
+        </w:rPr>
+        <w:lastRenderedPageBreak/>
+        <w:t>查看笔记</w:t>
+      </w:r>
+    </w:p>
+    <w:p>
+      <w:pPr>
+        <w:pStyle w:val="a3"/>
+        <w:ind w:left="840" w:firstLineChars="0" w:firstLine="0"/>
+      </w:pPr>
+      <w:r>
+        <w:rPr>
+          <w:rFonts w:hint="eastAsia"/>
+        </w:rPr>
+        <w:t>返回主界面，点击</w:t>
+      </w:r>
+      <w:r>
+        <w:t>”</w:t>
+      </w:r>
+      <w:r>
+        <w:rPr>
+          <w:rFonts w:hint="eastAsia"/>
+        </w:rPr>
+        <w:t>查看笔记</w:t>
+      </w:r>
+      <w:r>
+        <w:t>”</w:t>
+      </w:r>
+      <w:r>
+        <w:rPr>
+          <w:rFonts w:hint="eastAsia"/>
+        </w:rPr>
+        <w:t>按钮，进入查询笔记界面，可根据下列情况来查询和查看，更新笔记</w:t>
+      </w:r>
+    </w:p>
+    <w:p>
+      <w:pPr>
+        <w:pStyle w:val="a3"/>
+        <w:numPr>
+          <w:ilvl w:val="0"/>
+          <w:numId w:val="7"/>
+        </w:numPr>
+        <w:ind w:firstLineChars="0"/>
+      </w:pPr>
+      <w:r>
+        <w:rPr>
+          <w:rFonts w:hint="eastAsia"/>
+        </w:rPr>
+        <w:t>点击“查询所有笔记”</w:t>
+      </w:r>
+      <w:r>
+        <w:rPr>
+          <w:rFonts w:hint="eastAsia"/>
+        </w:rPr>
+        <w:t>，可在查询数据框内查看到所有笔记内容条目</w:t>
+      </w:r>
+    </w:p>
+    <w:p>
+      <w:pPr>
+        <w:pStyle w:val="a3"/>
+        <w:ind w:left="1260" w:firstLineChars="0" w:firstLine="0"/>
       </w:pPr>
       <w:r>
         <w:rPr>
           <w:noProof/>
         </w:rPr>
-        <w:lastRenderedPageBreak/>
         <w:drawing>
-          <wp:inline distT="0" distB="0" distL="0" distR="0" wp14:anchorId="68A8E16E" wp14:editId="20FE8553">
-            <wp:extent cx="5274310" cy="5038090"/>
-            <wp:effectExtent l="0" t="0" r="2540" b="0"/>
-            <wp:docPr id="8" name="图片 8"/>
+          <wp:inline distT="0" distB="0" distL="0" distR="0" wp14:anchorId="0962DA19" wp14:editId="709DBA74">
+            <wp:extent cx="5274310" cy="5250180"/>
+            <wp:effectExtent l="0" t="0" r="2540" b="7620"/>
+            <wp:docPr id="5" name="图片 5"/>
             <wp:cNvGraphicFramePr>
               <a:graphicFrameLocks xmlns:a="http://schemas.openxmlformats.org/drawingml/2006/main" noChangeAspect="1"/>
             </wp:cNvGraphicFramePr>
@@ -516,7 +498,7 @@
                   <pic:spPr>
                     <a:xfrm>
                       <a:off x="0" y="0"/>
-                      <a:ext cx="5274310" cy="5038090"/>
+                      <a:ext cx="5274310" cy="5250180"/>
                     </a:xfrm>
                     <a:prstGeom prst="rect">
                       <a:avLst/>
@@ -531,22 +513,59 @@
     </w:p>
     <w:p>
       <w:pPr>
-        <w:widowControl/>
-        <w:jc w:val="left"/>
-      </w:pPr>
-      <w:r>
-        <w:br w:type="page"/>
-      </w:r>
+        <w:pStyle w:val="a3"/>
+        <w:ind w:left="1260" w:firstLineChars="0" w:firstLine="0"/>
+      </w:pPr>
+    </w:p>
+    <w:p>
+      <w:pPr>
+        <w:pStyle w:val="a3"/>
+        <w:numPr>
+          <w:ilvl w:val="0"/>
+          <w:numId w:val="7"/>
+        </w:numPr>
+        <w:ind w:firstLineChars="0"/>
+      </w:pPr>
+      <w:r>
+        <w:rPr>
+          <w:rFonts w:hint="eastAsia"/>
+        </w:rPr>
+        <w:t>在标题，内容或者笔记分类中输入或者选择指定的内容，点击</w:t>
+      </w:r>
+      <w:r>
+        <w:t>”</w:t>
+      </w:r>
+      <w:r>
+        <w:rPr>
+          <w:rFonts w:hint="eastAsia"/>
+        </w:rPr>
+        <w:t>指定条件查询</w:t>
+      </w:r>
+      <w:r>
+        <w:t>”</w:t>
+      </w:r>
+      <w:r>
+        <w:rPr>
+          <w:rFonts w:hint="eastAsia"/>
+        </w:rPr>
+        <w:t>，进行选择性的笔记查询</w:t>
+      </w:r>
+    </w:p>
+    <w:p>
+      <w:pPr>
+        <w:pStyle w:val="a3"/>
+        <w:ind w:left="1260" w:firstLineChars="0" w:firstLine="0"/>
+      </w:pPr>
       <w:r>
         <w:rPr>
           <w:noProof/>
         </w:rPr>
         <w:lastRenderedPageBreak/>
         <w:drawing>
-          <wp:inline distT="0" distB="0" distL="0" distR="0" wp14:anchorId="32E09AC4" wp14:editId="636853FC">
-            <wp:extent cx="5274310" cy="5116830"/>
+          <wp:inline distT="0" distB="0" distL="0" distR="0" wp14:anchorId="4BAB4F66" wp14:editId="0D67BC2C">
+            <wp:extent cx="5274310" cy="5250180"/>
             <wp:effectExtent l="0" t="0" r="2540" b="7620"/>
-            <wp:docPr id="14" name="图片 14"/>
+            <wp:docPr id="7" name="图片 7"/>
             <wp:cNvGraphicFramePr>
               <a:graphicFrameLocks xmlns:a="http://schemas.openxmlformats.org/drawingml/2006/main" noChangeAspect="1"/>
             </wp:cNvGraphicFramePr>
@@ -566,7 +585,7 @@
                   <pic:spPr>
                     <a:xfrm>
                       <a:off x="0" y="0"/>
-                      <a:ext cx="5274310" cy="5116830"/>
+                      <a:ext cx="5274310" cy="5250180"/>
                     </a:xfrm>
                     <a:prstGeom prst="rect">
                       <a:avLst/>
@@ -581,8 +600,69 @@
     </w:p>
     <w:p>
       <w:pPr>
-        <w:widowControl/>
-        <w:jc w:val="left"/>
+        <w:pStyle w:val="a3"/>
+        <w:ind w:left="1260" w:firstLineChars="0" w:firstLine="0"/>
+      </w:pPr>
+    </w:p>
+    <w:p>
+      <w:pPr>
+        <w:pStyle w:val="a3"/>
+        <w:numPr>
+          <w:ilvl w:val="0"/>
+          <w:numId w:val="7"/>
+        </w:numPr>
+        <w:ind w:firstLineChars="0"/>
+      </w:pPr>
+      <w:r>
+        <w:rPr>
+          <w:rFonts w:hint="eastAsia"/>
+        </w:rPr>
+        <w:t>选择一条笔记内容，</w:t>
+      </w:r>
+      <w:r>
+        <w:rPr>
+          <w:rFonts w:hint="eastAsia"/>
+        </w:rPr>
+        <w:t>点击“查看笔记”</w:t>
+      </w:r>
+      <w:r>
+        <w:rPr>
+          <w:rFonts w:hint="eastAsia"/>
+        </w:rPr>
+        <w:t>按钮</w:t>
+      </w:r>
+      <w:r>
+        <w:rPr>
+          <w:rFonts w:hint="eastAsia"/>
+        </w:rPr>
+        <w:t>，可以查看笔记详细内容。在查看笔记页面中，亦可以通过快捷键C</w:t>
+      </w:r>
+      <w:r>
+        <w:t>TRL+F</w:t>
+      </w:r>
+      <w:r>
+        <w:rPr>
+          <w:rFonts w:hint="eastAsia"/>
+        </w:rPr>
+        <w:t>，</w:t>
+      </w:r>
+      <w:r>
+        <w:rPr>
+          <w:rFonts w:hint="eastAsia"/>
+        </w:rPr>
+        <w:t>在查找窗口中</w:t>
+      </w:r>
+      <w:r>
+        <w:rPr>
+          <w:rFonts w:hint="eastAsia"/>
+        </w:rPr>
+        <w:t>来具体查找需要查找的关键笔记热词的位置</w:t>
+      </w:r>
+    </w:p>
+    <w:p>
+      <w:pPr>
+        <w:pStyle w:val="a3"/>
+        <w:ind w:left="1260" w:firstLineChars="0" w:firstLine="0"/>
       </w:pPr>
       <w:r>
         <w:rPr>
@@ -590,10 +670,10 @@
         </w:rPr>
         <w:lastRenderedPageBreak/>
         <w:drawing>
-          <wp:inline distT="0" distB="0" distL="0" distR="0" wp14:anchorId="38425989" wp14:editId="31A3177C">
-            <wp:extent cx="5274310" cy="5015230"/>
+          <wp:inline distT="0" distB="0" distL="0" distR="0" wp14:anchorId="4179C98C" wp14:editId="70B66E98">
+            <wp:extent cx="5274310" cy="5262245"/>
             <wp:effectExtent l="0" t="0" r="2540" b="0"/>
-            <wp:docPr id="15" name="图片 15" descr="图形用户界面, 应用程序, Word&#10;&#10;描述已自动生成"/>
+            <wp:docPr id="8" name="图片 8"/>
             <wp:cNvGraphicFramePr>
               <a:graphicFrameLocks xmlns:a="http://schemas.openxmlformats.org/drawingml/2006/main" noChangeAspect="1"/>
             </wp:cNvGraphicFramePr>
@@ -601,7 +681,7 @@
               <a:graphicData uri="http://schemas.openxmlformats.org/drawingml/2006/picture">
                 <pic:pic xmlns:pic="http://schemas.openxmlformats.org/drawingml/2006/picture">
                   <pic:nvPicPr>
-                    <pic:cNvPr id="15" name="图片 15" descr="图形用户界面, 应用程序, Word&#10;&#10;描述已自动生成"/>
+                    <pic:cNvPr id="1" name=""/>
                     <pic:cNvPicPr/>
                   </pic:nvPicPr>
                   <pic:blipFill>
@@ -613,7 +693,7 @@
                   <pic:spPr>
                     <a:xfrm>
                       <a:off x="0" y="0"/>
-                      <a:ext cx="5274310" cy="5015230"/>
+                      <a:ext cx="5274310" cy="5262245"/>
                     </a:xfrm>
                     <a:prstGeom prst="rect">
                       <a:avLst/>
@@ -628,64 +708,18 @@
     </w:p>
     <w:p>
       <w:pPr>
-        <w:widowControl/>
-        <w:jc w:val="left"/>
-      </w:pPr>
-      <w:bookmarkStart w:id="0" w:name="_Hlk122973865"/>
-      <w:r>
-        <w:br w:type="page"/>
-      </w:r>
-    </w:p>
-    <w:p>
-      <w:pPr>
-        <w:pStyle w:val="a3"/>
-        <w:numPr>
-          <w:ilvl w:val="0"/>
-          <w:numId w:val="1"/>
-        </w:numPr>
-        <w:ind w:firstLineChars="0"/>
-      </w:pPr>
-      <w:r>
-        <w:rPr>
-          <w:rFonts w:hint="eastAsia"/>
-        </w:rPr>
-        <w:lastRenderedPageBreak/>
-        <w:t>选择其中一条笔记，点击“查看</w:t>
-      </w:r>
-      <w:r>
-        <w:rPr>
-          <w:rFonts w:hint="eastAsia"/>
-        </w:rPr>
-        <w:t>笔记</w:t>
-      </w:r>
-      <w:r>
-        <w:rPr>
-          <w:rFonts w:hint="eastAsia"/>
-        </w:rPr>
-        <w:t>”按钮</w:t>
-      </w:r>
-      <w:bookmarkEnd w:id="0"/>
-      <w:r>
-        <w:rPr>
-          <w:rFonts w:hint="eastAsia"/>
-        </w:rPr>
-        <w:t>，可以进入界面详细查看笔记内容</w:t>
-      </w:r>
-    </w:p>
-    <w:p>
-      <w:pPr>
-        <w:pStyle w:val="a3"/>
-        <w:ind w:left="420" w:firstLineChars="0" w:firstLine="0"/>
+        <w:pStyle w:val="a3"/>
+        <w:ind w:left="1260" w:firstLineChars="0" w:firstLine="0"/>
       </w:pPr>
       <w:r>
         <w:rPr>
           <w:noProof/>
         </w:rPr>
         <w:drawing>
-          <wp:inline distT="0" distB="0" distL="0" distR="0" wp14:anchorId="220BA4B8" wp14:editId="6B034FD6">
-            <wp:extent cx="5274310" cy="5022215"/>
-            <wp:effectExtent l="0" t="0" r="2540" b="6985"/>
-            <wp:docPr id="9" name="图片 9"/>
+          <wp:inline distT="0" distB="0" distL="0" distR="0" wp14:anchorId="2FBB0C2D" wp14:editId="69792401">
+            <wp:extent cx="5274310" cy="3371215"/>
+            <wp:effectExtent l="0" t="0" r="2540" b="635"/>
+            <wp:docPr id="9" name="图片 9" descr="图形用户界面, 应用程序, Word&#10;&#10;描述已自动生成"/>
             <wp:cNvGraphicFramePr>
               <a:graphicFrameLocks xmlns:a="http://schemas.openxmlformats.org/drawingml/2006/main" noChangeAspect="1"/>
             </wp:cNvGraphicFramePr>
@@ -693,7 +727,7 @@
               <a:graphicData uri="http://schemas.openxmlformats.org/drawingml/2006/picture">
                 <pic:pic xmlns:pic="http://schemas.openxmlformats.org/drawingml/2006/picture">
                   <pic:nvPicPr>
-                    <pic:cNvPr id="1" name=""/>
+                    <pic:cNvPr id="9" name="图片 9" descr="图形用户界面, 应用程序, Word&#10;&#10;描述已自动生成"/>
                     <pic:cNvPicPr/>
                   </pic:nvPicPr>
                   <pic:blipFill>
@@ -705,7 +739,7 @@
                   <pic:spPr>
                     <a:xfrm>
                       <a:off x="0" y="0"/>
-                      <a:ext cx="5274310" cy="5022215"/>
+                      <a:ext cx="5274310" cy="3371215"/>
                     </a:xfrm>
                     <a:prstGeom prst="rect">
                       <a:avLst/>
@@ -721,21 +755,34 @@
     <w:p>
       <w:pPr>
         <w:pStyle w:val="a3"/>
-        <w:ind w:left="420" w:firstLineChars="0" w:firstLine="0"/>
-        <w:rPr>
-          <w:rFonts w:hint="eastAsia"/>
-        </w:rPr>
+        <w:numPr>
+          <w:ilvl w:val="0"/>
+          <w:numId w:val="7"/>
+        </w:numPr>
+        <w:ind w:firstLineChars="0"/>
+      </w:pPr>
+      <w:r>
+        <w:rPr>
+          <w:rFonts w:hint="eastAsia"/>
+        </w:rPr>
+        <w:lastRenderedPageBreak/>
+        <w:t>选择一条笔记内容，点击“更新笔记”按钮，可以更新笔记内容。更新笔记的内容，标题，分类等依然不能为空，待笔记更新内容写完后，点击“更新”按钮即可</w:t>
+      </w:r>
+    </w:p>
+    <w:p>
+      <w:pPr>
+        <w:pStyle w:val="a3"/>
+        <w:ind w:left="1260" w:firstLineChars="0" w:firstLine="0"/>
       </w:pPr>
       <w:r>
         <w:rPr>
           <w:noProof/>
         </w:rPr>
-        <w:lastRenderedPageBreak/>
         <w:drawing>
-          <wp:inline distT="0" distB="0" distL="0" distR="0" wp14:anchorId="3DA89A06" wp14:editId="5757BF69">
-            <wp:extent cx="5274310" cy="5844540"/>
-            <wp:effectExtent l="0" t="0" r="2540" b="3810"/>
-            <wp:docPr id="10" name="图片 10" descr="图形用户界面, 应用程序, 电子邮件&#10;&#10;描述已自动生成"/>
+          <wp:inline distT="0" distB="0" distL="0" distR="0" wp14:anchorId="157C967E" wp14:editId="329B62FD">
+            <wp:extent cx="5274310" cy="5250180"/>
+            <wp:effectExtent l="0" t="0" r="2540" b="7620"/>
+            <wp:docPr id="11" name="图片 11" descr="图形用户界面&#10;&#10;描述已自动生成"/>
             <wp:cNvGraphicFramePr>
               <a:graphicFrameLocks xmlns:a="http://schemas.openxmlformats.org/drawingml/2006/main" noChangeAspect="1"/>
             </wp:cNvGraphicFramePr>
@@ -743,7 +790,7 @@
               <a:graphicData uri="http://schemas.openxmlformats.org/drawingml/2006/picture">
                 <pic:pic xmlns:pic="http://schemas.openxmlformats.org/drawingml/2006/picture">
                   <pic:nvPicPr>
-                    <pic:cNvPr id="10" name="图片 10" descr="图形用户界面, 应用程序, 电子邮件&#10;&#10;描述已自动生成"/>
+                    <pic:cNvPr id="11" name="图片 11" descr="图形用户界面&#10;&#10;描述已自动生成"/>
                     <pic:cNvPicPr/>
                   </pic:nvPicPr>
                   <pic:blipFill>
@@ -755,7 +802,7 @@
                   <pic:spPr>
                     <a:xfrm>
                       <a:off x="0" y="0"/>
-                      <a:ext cx="5274310" cy="5844540"/>
+                      <a:ext cx="5274310" cy="5250180"/>
                     </a:xfrm>
                     <a:prstGeom prst="rect">
                       <a:avLst/>
@@ -770,68 +817,19 @@
     </w:p>
     <w:p>
       <w:pPr>
-        <w:widowControl/>
-        <w:jc w:val="left"/>
-      </w:pPr>
-      <w:r>
-        <w:br w:type="page"/>
-      </w:r>
-    </w:p>
-    <w:p>
-      <w:pPr>
-        <w:pStyle w:val="a3"/>
-        <w:numPr>
-          <w:ilvl w:val="0"/>
-          <w:numId w:val="1"/>
-        </w:numPr>
-        <w:ind w:firstLineChars="0"/>
-      </w:pPr>
-      <w:r>
-        <w:rPr>
-          <w:rFonts w:hint="eastAsia"/>
+        <w:pStyle w:val="a3"/>
+        <w:ind w:left="1260" w:firstLineChars="0" w:firstLine="0"/>
+      </w:pPr>
+      <w:r>
+        <w:rPr>
+          <w:noProof/>
         </w:rPr>
         <w:lastRenderedPageBreak/>
-        <w:t>选择其中一条笔记，点击“</w:t>
-      </w:r>
-      <w:r>
-        <w:rPr>
-          <w:rFonts w:hint="eastAsia"/>
-        </w:rPr>
-        <w:t>更新</w:t>
-      </w:r>
-      <w:r>
-        <w:rPr>
-          <w:rFonts w:hint="eastAsia"/>
-        </w:rPr>
-        <w:t>笔记”按钮</w:t>
-      </w:r>
-      <w:r>
-        <w:rPr>
-          <w:rFonts w:hint="eastAsia"/>
-        </w:rPr>
-        <w:t>，进入更新笔记界面中，可以对标题内容分类时间进行更新</w:t>
-      </w:r>
-      <w:r>
-        <w:rPr>
-          <w:rFonts w:hint="eastAsia"/>
-        </w:rPr>
-        <w:t>操作。</w:t>
-      </w:r>
-    </w:p>
-    <w:p>
-      <w:pPr>
-        <w:pStyle w:val="a3"/>
-        <w:ind w:left="420" w:firstLineChars="0" w:firstLine="0"/>
-      </w:pPr>
-      <w:r>
-        <w:rPr>
-          <w:noProof/>
-        </w:rPr>
         <w:drawing>
-          <wp:inline distT="0" distB="0" distL="0" distR="0" wp14:anchorId="0B4CCC8B" wp14:editId="76AAEA6F">
-            <wp:extent cx="5274310" cy="5103495"/>
-            <wp:effectExtent l="0" t="0" r="2540" b="1905"/>
-            <wp:docPr id="11" name="图片 11"/>
+          <wp:inline distT="0" distB="0" distL="0" distR="0" wp14:anchorId="5FE4D12E" wp14:editId="7437D8FF">
+            <wp:extent cx="5274310" cy="3373755"/>
+            <wp:effectExtent l="0" t="0" r="2540" b="0"/>
+            <wp:docPr id="12" name="图片 12"/>
             <wp:cNvGraphicFramePr>
               <a:graphicFrameLocks xmlns:a="http://schemas.openxmlformats.org/drawingml/2006/main" noChangeAspect="1"/>
             </wp:cNvGraphicFramePr>
@@ -851,7 +849,7 @@
                   <pic:spPr>
                     <a:xfrm>
                       <a:off x="0" y="0"/>
-                      <a:ext cx="5274310" cy="5103495"/>
+                      <a:ext cx="5274310" cy="3373755"/>
                     </a:xfrm>
                     <a:prstGeom prst="rect">
                       <a:avLst/>
@@ -867,21 +865,17 @@
     <w:p>
       <w:pPr>
         <w:pStyle w:val="a3"/>
-        <w:ind w:left="420" w:firstLineChars="0" w:firstLine="0"/>
-        <w:rPr>
-          <w:rFonts w:hint="eastAsia"/>
-        </w:rPr>
+        <w:ind w:left="1260" w:firstLineChars="0" w:firstLine="0"/>
       </w:pPr>
       <w:r>
         <w:rPr>
           <w:noProof/>
         </w:rPr>
-        <w:lastRenderedPageBreak/>
         <w:drawing>
-          <wp:inline distT="0" distB="0" distL="0" distR="0" wp14:anchorId="765B6BD2" wp14:editId="66963613">
-            <wp:extent cx="5274310" cy="5720715"/>
-            <wp:effectExtent l="0" t="0" r="2540" b="0"/>
-            <wp:docPr id="12" name="图片 12" descr="图形用户界面, 图示, 应用程序&#10;&#10;描述已自动生成"/>
+          <wp:inline distT="0" distB="0" distL="0" distR="0" wp14:anchorId="422E8AF9" wp14:editId="04BFDA78">
+            <wp:extent cx="5274310" cy="3388360"/>
+            <wp:effectExtent l="0" t="0" r="2540" b="2540"/>
+            <wp:docPr id="13" name="图片 13" descr="图形用户界面, 文本, 应用程序&#10;&#10;描述已自动生成"/>
             <wp:cNvGraphicFramePr>
               <a:graphicFrameLocks xmlns:a="http://schemas.openxmlformats.org/drawingml/2006/main" noChangeAspect="1"/>
             </wp:cNvGraphicFramePr>
@@ -889,7 +883,7 @@
               <a:graphicData uri="http://schemas.openxmlformats.org/drawingml/2006/picture">
                 <pic:pic xmlns:pic="http://schemas.openxmlformats.org/drawingml/2006/picture">
                   <pic:nvPicPr>
-                    <pic:cNvPr id="12" name="图片 12" descr="图形用户界面, 图示, 应用程序&#10;&#10;描述已自动生成"/>
+                    <pic:cNvPr id="13" name="图片 13" descr="图形用户界面, 文本, 应用程序&#10;&#10;描述已自动生成"/>
                     <pic:cNvPicPr/>
                   </pic:nvPicPr>
                   <pic:blipFill>
@@ -901,7 +895,7 @@
                   <pic:spPr>
                     <a:xfrm>
                       <a:off x="0" y="0"/>
-                      <a:ext cx="5274310" cy="5720715"/>
+                      <a:ext cx="5274310" cy="3388360"/>
                     </a:xfrm>
                     <a:prstGeom prst="rect">
                       <a:avLst/>
@@ -916,62 +910,46 @@
     </w:p>
     <w:p>
       <w:pPr>
-        <w:widowControl/>
-        <w:jc w:val="left"/>
-      </w:pPr>
-      <w:r>
-        <w:br w:type="page"/>
-      </w:r>
+        <w:pStyle w:val="a3"/>
+        <w:ind w:left="1260" w:firstLineChars="0" w:firstLine="0"/>
+      </w:pPr>
     </w:p>
     <w:p>
       <w:pPr>
         <w:pStyle w:val="a3"/>
         <w:numPr>
           <w:ilvl w:val="0"/>
-          <w:numId w:val="1"/>
+          <w:numId w:val="7"/>
         </w:numPr>
         <w:ind w:firstLineChars="0"/>
       </w:pPr>
       <w:r>
+        <w:rPr>
+          <w:rFonts w:hint="eastAsia"/>
+        </w:rPr>
+        <w:t>选择一条笔记内容，点击“删除笔记”按钮，即可删除笔记。因控件限制，只能单条删除，无法多条选中删除</w:t>
+      </w:r>
+    </w:p>
+    <w:p>
+      <w:pPr>
+        <w:pStyle w:val="a3"/>
+      </w:pPr>
+    </w:p>
+    <w:p>
+      <w:pPr>
+        <w:pStyle w:val="a3"/>
+        <w:ind w:left="1260" w:firstLineChars="0" w:firstLine="0"/>
+      </w:pPr>
+      <w:r>
+        <w:rPr>
+          <w:noProof/>
+        </w:rPr>
         <w:lastRenderedPageBreak/>
-        <w:t>选择其中一条笔记，</w:t>
-      </w:r>
-      <w:r>
-        <w:rPr>
-          <w:rFonts w:hint="eastAsia"/>
-        </w:rPr>
-        <w:t>点击“</w:t>
-      </w:r>
-      <w:r>
-        <w:rPr>
-          <w:rFonts w:hint="eastAsia"/>
-        </w:rPr>
-        <w:t>删除笔记</w:t>
-      </w:r>
-      <w:r>
-        <w:rPr>
-          <w:rFonts w:hint="eastAsia"/>
-        </w:rPr>
-        <w:t>”按钮，删除笔记</w:t>
-      </w:r>
-    </w:p>
-    <w:p>
-      <w:pPr>
-        <w:pStyle w:val="a3"/>
-        <w:ind w:left="420" w:firstLineChars="0" w:firstLine="0"/>
-        <w:rPr>
-          <w:rFonts w:hint="eastAsia"/>
-        </w:rPr>
-      </w:pPr>
-      <w:r>
-        <w:rPr>
-          <w:noProof/>
-        </w:rPr>
         <w:drawing>
-          <wp:inline distT="0" distB="0" distL="0" distR="0" wp14:anchorId="5DFC15F5" wp14:editId="4D4B4603">
-            <wp:extent cx="5274310" cy="5111750"/>
-            <wp:effectExtent l="0" t="0" r="2540" b="0"/>
-            <wp:docPr id="13" name="图片 13"/>
+          <wp:inline distT="0" distB="0" distL="0" distR="0" wp14:anchorId="5135BEC3" wp14:editId="255C18A0">
+            <wp:extent cx="5274310" cy="5214620"/>
+            <wp:effectExtent l="0" t="0" r="2540" b="5080"/>
+            <wp:docPr id="10" name="图片 10"/>
             <wp:cNvGraphicFramePr>
               <a:graphicFrameLocks xmlns:a="http://schemas.openxmlformats.org/drawingml/2006/main" noChangeAspect="1"/>
             </wp:cNvGraphicFramePr>
@@ -991,7 +969,7 @@
                   <pic:spPr>
                     <a:xfrm>
                       <a:off x="0" y="0"/>
-                      <a:ext cx="5274310" cy="5111750"/>
+                      <a:ext cx="5274310" cy="5214620"/>
                     </a:xfrm>
                     <a:prstGeom prst="rect">
                       <a:avLst/>
@@ -1018,7 +996,7 @@
         <w:pStyle w:val="a3"/>
         <w:numPr>
           <w:ilvl w:val="0"/>
-          <w:numId w:val="1"/>
+          <w:numId w:val="2"/>
         </w:numPr>
         <w:ind w:firstLineChars="0"/>
       </w:pPr>
@@ -1027,6 +1005,22 @@
           <w:rFonts w:hint="eastAsia"/>
         </w:rPr>
         <w:lastRenderedPageBreak/>
+        <w:t>其他事项</w:t>
+      </w:r>
+    </w:p>
+    <w:p>
+      <w:pPr>
+        <w:pStyle w:val="a3"/>
+        <w:numPr>
+          <w:ilvl w:val="0"/>
+          <w:numId w:val="4"/>
+        </w:numPr>
+        <w:ind w:firstLineChars="0"/>
+      </w:pPr>
+      <w:r>
+        <w:rPr>
+          <w:rFonts w:hint="eastAsia"/>
+        </w:rPr>
         <w:t>针对Windows</w:t>
       </w:r>
       <w:r>
@@ -1036,26 +1030,32 @@
         <w:rPr>
           <w:rFonts w:hint="eastAsia"/>
         </w:rPr>
-        <w:t>及其以上系统，打开笔记软件后出现界面文字模糊情况的解决办法</w:t>
-      </w:r>
-    </w:p>
-    <w:p>
-      <w:pPr>
-        <w:pStyle w:val="a3"/>
-        <w:ind w:left="420" w:firstLineChars="0" w:firstLine="0"/>
-        <w:rPr>
-          <w:rFonts w:hint="eastAsia"/>
-        </w:rPr>
+        <w:t>及其以上系统，打开软件后出现字体模糊的情况，可通过更改系统D</w:t>
+      </w:r>
+      <w:r>
+        <w:t>PI</w:t>
+      </w:r>
+      <w:r>
+        <w:rPr>
+          <w:rFonts w:hint="eastAsia"/>
+        </w:rPr>
+        <w:t>设置解决</w:t>
+      </w:r>
+    </w:p>
+    <w:p>
+      <w:pPr>
+        <w:pStyle w:val="a3"/>
+        <w:ind w:left="1260" w:firstLineChars="0" w:firstLine="0"/>
       </w:pPr>
       <w:r>
         <w:rPr>
           <w:noProof/>
         </w:rPr>
         <w:drawing>
-          <wp:inline distT="0" distB="0" distL="0" distR="0" wp14:anchorId="1069AEA5" wp14:editId="69E8E426">
-            <wp:extent cx="5267960" cy="3967480"/>
-            <wp:effectExtent l="0" t="0" r="8890" b="0"/>
-            <wp:docPr id="1" name="图片 1"/>
+          <wp:inline distT="0" distB="0" distL="0" distR="0" wp14:anchorId="748C9B07" wp14:editId="42122FD1">
+            <wp:extent cx="5267960" cy="3972560"/>
+            <wp:effectExtent l="0" t="0" r="8890" b="8890"/>
+            <wp:docPr id="2" name="图片 2"/>
             <wp:cNvGraphicFramePr>
               <a:graphicFrameLocks xmlns:a="http://schemas.openxmlformats.org/drawingml/2006/main" noChangeAspect="1"/>
             </wp:cNvGraphicFramePr>
@@ -1084,7 +1084,7 @@
                   <pic:spPr bwMode="auto">
                     <a:xfrm>
                       <a:off x="0" y="0"/>
-                      <a:ext cx="5267960" cy="3967480"/>
+                      <a:ext cx="5267960" cy="3972560"/>
                     </a:xfrm>
                     <a:prstGeom prst="rect">
                       <a:avLst/>
@@ -1101,6 +1101,114 @@
         </w:drawing>
       </w:r>
     </w:p>
+    <w:p>
+      <w:pPr>
+        <w:pStyle w:val="a3"/>
+        <w:ind w:left="1260" w:firstLineChars="0" w:firstLine="0"/>
+      </w:pPr>
+    </w:p>
+    <w:p>
+      <w:pPr>
+        <w:pStyle w:val="a3"/>
+        <w:numPr>
+          <w:ilvl w:val="0"/>
+          <w:numId w:val="4"/>
+        </w:numPr>
+        <w:ind w:firstLineChars="0"/>
+      </w:pPr>
+      <w:r>
+        <w:rPr>
+          <w:rFonts w:hint="eastAsia"/>
+        </w:rPr>
+        <w:t>本软件的数据库采用的是Access</w:t>
+      </w:r>
+      <w:r>
+        <w:rPr>
+          <w:rFonts w:hint="eastAsia"/>
+        </w:rPr>
+        <w:t>数据库</w:t>
+      </w:r>
+      <w:r>
+        <w:rPr>
+          <w:rFonts w:hint="eastAsia"/>
+        </w:rPr>
+        <w:t>，无需联网直接保存在本地，具体文件名如下，若需要备份或者直接在Access中打开，可直接编辑下列文件，文件名为</w:t>
+      </w:r>
+      <w:r>
+        <w:t>MyData.mdb</w:t>
+      </w:r>
+    </w:p>
+    <w:p>
+      <w:pPr>
+        <w:pStyle w:val="a3"/>
+        <w:ind w:left="1260" w:firstLineChars="0" w:firstLine="0"/>
+      </w:pPr>
+      <w:r>
+        <w:rPr>
+          <w:noProof/>
+        </w:rPr>
+        <w:drawing>
+          <wp:inline distT="0" distB="0" distL="0" distR="0" wp14:anchorId="66319775" wp14:editId="024FC22C">
+            <wp:extent cx="5274310" cy="1270000"/>
+            <wp:effectExtent l="0" t="0" r="2540" b="6350"/>
+            <wp:docPr id="3" name="图片 3" descr="图形用户界面, 应用程序, Word&#10;&#10;描述已自动生成"/>
+            <wp:cNvGraphicFramePr>
+              <a:graphicFrameLocks xmlns:a="http://schemas.openxmlformats.org/drawingml/2006/main" noChangeAspect="1"/>
+            </wp:cNvGraphicFramePr>
+            <a:graphic xmlns:a="http://schemas.openxmlformats.org/drawingml/2006/main">
+              <a:graphicData uri="http://schemas.openxmlformats.org/drawingml/2006/picture">
+                <pic:pic xmlns:pic="http://schemas.openxmlformats.org/drawingml/2006/picture">
+                  <pic:nvPicPr>
+                    <pic:cNvPr id="3" name="图片 3" descr="图形用户界面, 应用程序, Word&#10;&#10;描述已自动生成"/>
+                    <pic:cNvPicPr/>
+                  </pic:nvPicPr>
+                  <pic:blipFill>
+                    <a:blip r:embed="rId19"/>
+                    <a:stretch>
+                      <a:fillRect/>
+                    </a:stretch>
+                  </pic:blipFill>
+                  <pic:spPr>
+                    <a:xfrm>
+                      <a:off x="0" y="0"/>
+                      <a:ext cx="5274310" cy="1270000"/>
+                    </a:xfrm>
+                    <a:prstGeom prst="rect">
+                      <a:avLst/>
+                    </a:prstGeom>
+                  </pic:spPr>
+                </pic:pic>
+              </a:graphicData>
+            </a:graphic>
+          </wp:inline>
+        </w:drawing>
+      </w:r>
+    </w:p>
+    <w:p>
+      <w:pPr>
+        <w:pStyle w:val="a3"/>
+        <w:ind w:left="1260" w:firstLineChars="0" w:firstLine="0"/>
+      </w:pPr>
+    </w:p>
+    <w:p>
+      <w:pPr>
+        <w:pStyle w:val="a3"/>
+        <w:numPr>
+          <w:ilvl w:val="0"/>
+          <w:numId w:val="4"/>
+        </w:numPr>
+        <w:ind w:firstLineChars="0"/>
+        <w:rPr>
+          <w:rFonts w:hint="eastAsia"/>
+        </w:rPr>
+      </w:pPr>
+      <w:r>
+        <w:rPr>
+          <w:rFonts w:hint="eastAsia"/>
+        </w:rPr>
+        <w:t>存储图片注意事项：存储图片是存的本地图片路径位置，一旦存储的图片不在原位置了，那么存储的图片也就失效了</w:t>
+      </w:r>
+    </w:p>
     <w:sectPr>
       <w:pgSz w:w="11906" w:h="16838"/>
       <w:pgMar w:top="1440" w:right="1800" w:bottom="1440" w:left="1800" w:header="851" w:footer="992" w:gutter="0"/>
@@ -1114,6 +1222,178 @@
 <file path=word/numbering.xml><?xml version="1.0" encoding="utf-8"?>
 <w:numbering xmlns:wpc="http://schemas.microsoft.com/office/word/2010/wordprocessingCanvas" xmlns:cx="http://schemas.microsoft.com/office/drawing/2014/chartex" xmlns:cx1="http://schemas.microsoft.com/office/drawing/2015/9/8/chartex" xmlns:cx2="http://schemas.microsoft.com/office/drawing/2015/10/21/chartex" xmlns:cx3="http://schemas.microsoft.com/office/drawing/2016/5/9/chartex" xmlns:cx4="http://schemas.microsoft.com/office/drawing/2016/5/10/chartex" xmlns:cx5="http://schemas.microsoft.com/office/drawing/2016/5/11/chartex" xmlns:cx6="http://schemas.microsoft.com/office/drawing/2016/5/12/chartex" xmlns:cx7="http://schemas.microsoft.com/office/drawing/2016/5/13/chartex" xmlns:cx8="http://schemas.microsoft.com/office/drawing/2016/5/14/chartex" xmlns:mc="http://schemas.openxmlformats.org/markup-compatibility/2006" xmlns:aink="http://schemas.microsoft.com/office/drawing/2016/ink" xmlns:am3d="http://schemas.microsoft.com/office/drawing/2017/model3d" xmlns:o="urn:schemas-microsoft-com:office:office" xmlns:oel="http://schemas.microsoft.com/office/2019/extlst" xmlns:r="http://schemas.openxmlformats.org/officeDocument/2006/relationships" xmlns:m="http://schemas.openxmlformats.org/officeDocument/2006/math" xmlns:v="urn:schemas-microsoft-com:vml" xmlns:wp14="http://schemas.microsoft.com/office/word/2010/wordprocessingDrawing" xmlns:wp="http://schemas.openxmlformats.org/drawingml/2006/wordprocessingDrawing" xmlns:w10="urn:schemas-microsoft-com:office:word" xmlns:w="http://schemas.openxmlformats.org/wordprocessingml/2006/main" xmlns:w14="http://schemas.microsoft.com/office/word/2010/wordml" xmlns:w15="http://schemas.microsoft.com/office/word/2012/wordml" xmlns:w16cex="http://schemas.microsoft.com/office/word/2018/wordml/cex" xmlns:w16cid="http://schemas.microsoft.com/office/word/2016/wordml/cid" xmlns:w16="http://schemas.microsoft.com/office/word/2018/wordml" xmlns:w16sdtdh="http://schemas.microsoft.com/office/word/2020/wordml/sdtdatahash" xmlns:w16se="http://schemas.microsoft.com/office/word/2015/wordml/symex" xmlns:wpg="http://schemas.microsoft.com/office/word/2010/wordprocessingGroup" xmlns:wpi="http://schemas.microsoft.com/office/word/2010/wordprocessingInk" xmlns:wne="http://schemas.microsoft.com/office/word/2006/wordml" xmlns:wps="http://schemas.microsoft.com/office/word/2010/wordprocessingShape" mc:Ignorable="w14 w15 w16se w16cid w16 w16cex w16sdtdh wp14">
   <w:abstractNum w:abstractNumId="0" w15:restartNumberingAfterBreak="0">
+    <w:nsid w:val="0BF74572"/>
+    <w:multiLevelType w:val="hybridMultilevel"/>
+    <w:tmpl w:val="B044AA82"/>
+    <w:lvl w:ilvl="0" w:tplc="FFFFFFFF">
+      <w:start w:val="1"/>
+      <w:numFmt w:val="decimal"/>
+      <w:lvlText w:val="%1."/>
+      <w:lvlJc w:val="left"/>
+      <w:pPr>
+        <w:ind w:left="1260" w:hanging="420"/>
+      </w:pPr>
+    </w:lvl>
+    <w:lvl w:ilvl="1" w:tplc="FFFFFFFF" w:tentative="1">
+      <w:start w:val="1"/>
+      <w:numFmt w:val="lowerLetter"/>
+      <w:lvlText w:val="%2)"/>
+      <w:lvlJc w:val="left"/>
+      <w:pPr>
+        <w:ind w:left="1680" w:hanging="420"/>
+      </w:pPr>
+    </w:lvl>
+    <w:lvl w:ilvl="2" w:tplc="FFFFFFFF" w:tentative="1">
+      <w:start w:val="1"/>
+      <w:numFmt w:val="lowerRoman"/>
+      <w:lvlText w:val="%3."/>
+      <w:lvlJc w:val="right"/>
+      <w:pPr>
+        <w:ind w:left="2100" w:hanging="420"/>
+      </w:pPr>
+    </w:lvl>
+    <w:lvl w:ilvl="3" w:tplc="FFFFFFFF" w:tentative="1">
+      <w:start w:val="1"/>
+      <w:numFmt w:val="decimal"/>
+      <w:lvlText w:val="%4."/>
+      <w:lvlJc w:val="left"/>
+      <w:pPr>
+        <w:ind w:left="2520" w:hanging="420"/>
+      </w:pPr>
+    </w:lvl>
+    <w:lvl w:ilvl="4" w:tplc="FFFFFFFF" w:tentative="1">
+      <w:start w:val="1"/>
+      <w:numFmt w:val="lowerLetter"/>
+      <w:lvlText w:val="%5)"/>
+      <w:lvlJc w:val="left"/>
+      <w:pPr>
+        <w:ind w:left="2940" w:hanging="420"/>
+      </w:pPr>
+    </w:lvl>
+    <w:lvl w:ilvl="5" w:tplc="FFFFFFFF" w:tentative="1">
+      <w:start w:val="1"/>
+      <w:numFmt w:val="lowerRoman"/>
+      <w:lvlText w:val="%6."/>
+      <w:lvlJc w:val="right"/>
+      <w:pPr>
+        <w:ind w:left="3360" w:hanging="420"/>
+      </w:pPr>
+    </w:lvl>
+    <w:lvl w:ilvl="6" w:tplc="FFFFFFFF" w:tentative="1">
+      <w:start w:val="1"/>
+      <w:numFmt w:val="decimal"/>
+      <w:lvlText w:val="%7."/>
+      <w:lvlJc w:val="left"/>
+      <w:pPr>
+        <w:ind w:left="3780" w:hanging="420"/>
+      </w:pPr>
+    </w:lvl>
+    <w:lvl w:ilvl="7" w:tplc="FFFFFFFF" w:tentative="1">
+      <w:start w:val="1"/>
+      <w:numFmt w:val="lowerLetter"/>
+      <w:lvlText w:val="%8)"/>
+      <w:lvlJc w:val="left"/>
+      <w:pPr>
+        <w:ind w:left="4200" w:hanging="420"/>
+      </w:pPr>
+    </w:lvl>
+    <w:lvl w:ilvl="8" w:tplc="FFFFFFFF" w:tentative="1">
+      <w:start w:val="1"/>
+      <w:numFmt w:val="lowerRoman"/>
+      <w:lvlText w:val="%9."/>
+      <w:lvlJc w:val="right"/>
+      <w:pPr>
+        <w:ind w:left="4620" w:hanging="420"/>
+      </w:pPr>
+    </w:lvl>
+  </w:abstractNum>
+  <w:abstractNum w:abstractNumId="1" w15:restartNumberingAfterBreak="0">
+    <w:nsid w:val="0EBA34F6"/>
+    <w:multiLevelType w:val="hybridMultilevel"/>
+    <w:tmpl w:val="00C86FEC"/>
+    <w:lvl w:ilvl="0" w:tplc="0409000F">
+      <w:start w:val="1"/>
+      <w:numFmt w:val="decimal"/>
+      <w:lvlText w:val="%1."/>
+      <w:lvlJc w:val="left"/>
+      <w:pPr>
+        <w:ind w:left="1260" w:hanging="420"/>
+      </w:pPr>
+    </w:lvl>
+    <w:lvl w:ilvl="1" w:tplc="04090019" w:tentative="1">
+      <w:start w:val="1"/>
+      <w:numFmt w:val="lowerLetter"/>
+      <w:lvlText w:val="%2)"/>
+      <w:lvlJc w:val="left"/>
+      <w:pPr>
+        <w:ind w:left="1680" w:hanging="420"/>
+      </w:pPr>
+    </w:lvl>
+    <w:lvl w:ilvl="2" w:tplc="0409001B" w:tentative="1">
+      <w:start w:val="1"/>
+      <w:numFmt w:val="lowerRoman"/>
+      <w:lvlText w:val="%3."/>
+      <w:lvlJc w:val="right"/>
+      <w:pPr>
+        <w:ind w:left="2100" w:hanging="420"/>
+      </w:pPr>
+    </w:lvl>
+    <w:lvl w:ilvl="3" w:tplc="0409000F" w:tentative="1">
+      <w:start w:val="1"/>
+      <w:numFmt w:val="decimal"/>
+      <w:lvlText w:val="%4."/>
+      <w:lvlJc w:val="left"/>
+      <w:pPr>
+        <w:ind w:left="2520" w:hanging="420"/>
+      </w:pPr>
+    </w:lvl>
+    <w:lvl w:ilvl="4" w:tplc="04090019" w:tentative="1">
+      <w:start w:val="1"/>
+      <w:numFmt w:val="lowerLetter"/>
+      <w:lvlText w:val="%5)"/>
+      <w:lvlJc w:val="left"/>
+      <w:pPr>
+        <w:ind w:left="2940" w:hanging="420"/>
+      </w:pPr>
+    </w:lvl>
+    <w:lvl w:ilvl="5" w:tplc="0409001B" w:tentative="1">
+      <w:start w:val="1"/>
+      <w:numFmt w:val="lowerRoman"/>
+      <w:lvlText w:val="%6."/>
+      <w:lvlJc w:val="right"/>
+      <w:pPr>
+        <w:ind w:left="3360" w:hanging="420"/>
+      </w:pPr>
+    </w:lvl>
+    <w:lvl w:ilvl="6" w:tplc="0409000F" w:tentative="1">
+      <w:start w:val="1"/>
+      <w:numFmt w:val="decimal"/>
+      <w:lvlText w:val="%7."/>
+      <w:lvlJc w:val="left"/>
+      <w:pPr>
+        <w:ind w:left="3780" w:hanging="420"/>
+      </w:pPr>
+    </w:lvl>
+    <w:lvl w:ilvl="7" w:tplc="04090019" w:tentative="1">
+      <w:start w:val="1"/>
+      <w:numFmt w:val="lowerLetter"/>
+      <w:lvlText w:val="%8)"/>
+      <w:lvlJc w:val="left"/>
+      <w:pPr>
+        <w:ind w:left="4200" w:hanging="420"/>
+      </w:pPr>
+    </w:lvl>
+    <w:lvl w:ilvl="8" w:tplc="0409001B" w:tentative="1">
+      <w:start w:val="1"/>
+      <w:numFmt w:val="lowerRoman"/>
+      <w:lvlText w:val="%9."/>
+      <w:lvlJc w:val="right"/>
+      <w:pPr>
+        <w:ind w:left="4620" w:hanging="420"/>
+      </w:pPr>
+    </w:lvl>
+  </w:abstractNum>
+  <w:abstractNum w:abstractNumId="2" w15:restartNumberingAfterBreak="0">
     <w:nsid w:val="17096371"/>
     <w:multiLevelType w:val="hybridMultilevel"/>
     <w:tmpl w:val="6BE826B8"/>
@@ -1199,8 +1479,370 @@
       </w:pPr>
     </w:lvl>
   </w:abstractNum>
+  <w:abstractNum w:abstractNumId="3" w15:restartNumberingAfterBreak="0">
+    <w:nsid w:val="17C33EC2"/>
+    <w:multiLevelType w:val="hybridMultilevel"/>
+    <w:tmpl w:val="87D0B046"/>
+    <w:lvl w:ilvl="0" w:tplc="FFFFFFFF">
+      <w:start w:val="1"/>
+      <w:numFmt w:val="decimal"/>
+      <w:lvlText w:val="%1."/>
+      <w:lvlJc w:val="left"/>
+      <w:pPr>
+        <w:ind w:left="1260" w:hanging="420"/>
+      </w:pPr>
+    </w:lvl>
+    <w:lvl w:ilvl="1" w:tplc="FFFFFFFF" w:tentative="1">
+      <w:start w:val="1"/>
+      <w:numFmt w:val="lowerLetter"/>
+      <w:lvlText w:val="%2)"/>
+      <w:lvlJc w:val="left"/>
+      <w:pPr>
+        <w:ind w:left="1680" w:hanging="420"/>
+      </w:pPr>
+    </w:lvl>
+    <w:lvl w:ilvl="2" w:tplc="FFFFFFFF" w:tentative="1">
+      <w:start w:val="1"/>
+      <w:numFmt w:val="lowerRoman"/>
+      <w:lvlText w:val="%3."/>
+      <w:lvlJc w:val="right"/>
+      <w:pPr>
+        <w:ind w:left="2100" w:hanging="420"/>
+      </w:pPr>
+    </w:lvl>
+    <w:lvl w:ilvl="3" w:tplc="FFFFFFFF" w:tentative="1">
+      <w:start w:val="1"/>
+      <w:numFmt w:val="decimal"/>
+      <w:lvlText w:val="%4."/>
+      <w:lvlJc w:val="left"/>
+      <w:pPr>
+        <w:ind w:left="2520" w:hanging="420"/>
+      </w:pPr>
+    </w:lvl>
+    <w:lvl w:ilvl="4" w:tplc="FFFFFFFF" w:tentative="1">
+      <w:start w:val="1"/>
+      <w:numFmt w:val="lowerLetter"/>
+      <w:lvlText w:val="%5)"/>
+      <w:lvlJc w:val="left"/>
+      <w:pPr>
+        <w:ind w:left="2940" w:hanging="420"/>
+      </w:pPr>
+    </w:lvl>
+    <w:lvl w:ilvl="5" w:tplc="FFFFFFFF" w:tentative="1">
+      <w:start w:val="1"/>
+      <w:numFmt w:val="lowerRoman"/>
+      <w:lvlText w:val="%6."/>
+      <w:lvlJc w:val="right"/>
+      <w:pPr>
+        <w:ind w:left="3360" w:hanging="420"/>
+      </w:pPr>
+    </w:lvl>
+    <w:lvl w:ilvl="6" w:tplc="FFFFFFFF" w:tentative="1">
+      <w:start w:val="1"/>
+      <w:numFmt w:val="decimal"/>
+      <w:lvlText w:val="%7."/>
+      <w:lvlJc w:val="left"/>
+      <w:pPr>
+        <w:ind w:left="3780" w:hanging="420"/>
+      </w:pPr>
+    </w:lvl>
+    <w:lvl w:ilvl="7" w:tplc="FFFFFFFF" w:tentative="1">
+      <w:start w:val="1"/>
+      <w:numFmt w:val="lowerLetter"/>
+      <w:lvlText w:val="%8)"/>
+      <w:lvlJc w:val="left"/>
+      <w:pPr>
+        <w:ind w:left="4200" w:hanging="420"/>
+      </w:pPr>
+    </w:lvl>
+    <w:lvl w:ilvl="8" w:tplc="FFFFFFFF" w:tentative="1">
+      <w:start w:val="1"/>
+      <w:numFmt w:val="lowerRoman"/>
+      <w:lvlText w:val="%9."/>
+      <w:lvlJc w:val="right"/>
+      <w:pPr>
+        <w:ind w:left="4620" w:hanging="420"/>
+      </w:pPr>
+    </w:lvl>
+  </w:abstractNum>
+  <w:abstractNum w:abstractNumId="4" w15:restartNumberingAfterBreak="0">
+    <w:nsid w:val="28F506C8"/>
+    <w:multiLevelType w:val="hybridMultilevel"/>
+    <w:tmpl w:val="00C86FEC"/>
+    <w:lvl w:ilvl="0" w:tplc="FFFFFFFF">
+      <w:start w:val="1"/>
+      <w:numFmt w:val="decimal"/>
+      <w:lvlText w:val="%1."/>
+      <w:lvlJc w:val="left"/>
+      <w:pPr>
+        <w:ind w:left="1260" w:hanging="420"/>
+      </w:pPr>
+    </w:lvl>
+    <w:lvl w:ilvl="1" w:tplc="FFFFFFFF" w:tentative="1">
+      <w:start w:val="1"/>
+      <w:numFmt w:val="lowerLetter"/>
+      <w:lvlText w:val="%2)"/>
+      <w:lvlJc w:val="left"/>
+      <w:pPr>
+        <w:ind w:left="1680" w:hanging="420"/>
+      </w:pPr>
+    </w:lvl>
+    <w:lvl w:ilvl="2" w:tplc="FFFFFFFF" w:tentative="1">
+      <w:start w:val="1"/>
+      <w:numFmt w:val="lowerRoman"/>
+      <w:lvlText w:val="%3."/>
+      <w:lvlJc w:val="right"/>
+      <w:pPr>
+        <w:ind w:left="2100" w:hanging="420"/>
+      </w:pPr>
+    </w:lvl>
+    <w:lvl w:ilvl="3" w:tplc="FFFFFFFF" w:tentative="1">
+      <w:start w:val="1"/>
+      <w:numFmt w:val="decimal"/>
+      <w:lvlText w:val="%4."/>
+      <w:lvlJc w:val="left"/>
+      <w:pPr>
+        <w:ind w:left="2520" w:hanging="420"/>
+      </w:pPr>
+    </w:lvl>
+    <w:lvl w:ilvl="4" w:tplc="FFFFFFFF" w:tentative="1">
+      <w:start w:val="1"/>
+      <w:numFmt w:val="lowerLetter"/>
+      <w:lvlText w:val="%5)"/>
+      <w:lvlJc w:val="left"/>
+      <w:pPr>
+        <w:ind w:left="2940" w:hanging="420"/>
+      </w:pPr>
+    </w:lvl>
+    <w:lvl w:ilvl="5" w:tplc="FFFFFFFF" w:tentative="1">
+      <w:start w:val="1"/>
+      <w:numFmt w:val="lowerRoman"/>
+      <w:lvlText w:val="%6."/>
+      <w:lvlJc w:val="right"/>
+      <w:pPr>
+        <w:ind w:left="3360" w:hanging="420"/>
+      </w:pPr>
+    </w:lvl>
+    <w:lvl w:ilvl="6" w:tplc="FFFFFFFF" w:tentative="1">
+      <w:start w:val="1"/>
+      <w:numFmt w:val="decimal"/>
+      <w:lvlText w:val="%7."/>
+      <w:lvlJc w:val="left"/>
+      <w:pPr>
+        <w:ind w:left="3780" w:hanging="420"/>
+      </w:pPr>
+    </w:lvl>
+    <w:lvl w:ilvl="7" w:tplc="FFFFFFFF" w:tentative="1">
+      <w:start w:val="1"/>
+      <w:numFmt w:val="lowerLetter"/>
+      <w:lvlText w:val="%8)"/>
+      <w:lvlJc w:val="left"/>
+      <w:pPr>
+        <w:ind w:left="4200" w:hanging="420"/>
+      </w:pPr>
+    </w:lvl>
+    <w:lvl w:ilvl="8" w:tplc="FFFFFFFF" w:tentative="1">
+      <w:start w:val="1"/>
+      <w:numFmt w:val="lowerRoman"/>
+      <w:lvlText w:val="%9."/>
+      <w:lvlJc w:val="right"/>
+      <w:pPr>
+        <w:ind w:left="4620" w:hanging="420"/>
+      </w:pPr>
+    </w:lvl>
+  </w:abstractNum>
+  <w:abstractNum w:abstractNumId="5" w15:restartNumberingAfterBreak="0">
+    <w:nsid w:val="5D1546DA"/>
+    <w:multiLevelType w:val="hybridMultilevel"/>
+    <w:tmpl w:val="9B0C85D2"/>
+    <w:lvl w:ilvl="0" w:tplc="04090013">
+      <w:start w:val="1"/>
+      <w:numFmt w:val="chineseCountingThousand"/>
+      <w:lvlText w:val="%1、"/>
+      <w:lvlJc w:val="left"/>
+      <w:pPr>
+        <w:ind w:left="840" w:hanging="420"/>
+      </w:pPr>
+    </w:lvl>
+    <w:lvl w:ilvl="1" w:tplc="04090019" w:tentative="1">
+      <w:start w:val="1"/>
+      <w:numFmt w:val="lowerLetter"/>
+      <w:lvlText w:val="%2)"/>
+      <w:lvlJc w:val="left"/>
+      <w:pPr>
+        <w:ind w:left="1260" w:hanging="420"/>
+      </w:pPr>
+    </w:lvl>
+    <w:lvl w:ilvl="2" w:tplc="0409001B" w:tentative="1">
+      <w:start w:val="1"/>
+      <w:numFmt w:val="lowerRoman"/>
+      <w:lvlText w:val="%3."/>
+      <w:lvlJc w:val="right"/>
+      <w:pPr>
+        <w:ind w:left="1680" w:hanging="420"/>
+      </w:pPr>
+    </w:lvl>
+    <w:lvl w:ilvl="3" w:tplc="0409000F" w:tentative="1">
+      <w:start w:val="1"/>
+      <w:numFmt w:val="decimal"/>
+      <w:lvlText w:val="%4."/>
+      <w:lvlJc w:val="left"/>
+      <w:pPr>
+        <w:ind w:left="2100" w:hanging="420"/>
+      </w:pPr>
+    </w:lvl>
+    <w:lvl w:ilvl="4" w:tplc="04090019" w:tentative="1">
+      <w:start w:val="1"/>
+      <w:numFmt w:val="lowerLetter"/>
+      <w:lvlText w:val="%5)"/>
+      <w:lvlJc w:val="left"/>
+      <w:pPr>
+        <w:ind w:left="2520" w:hanging="420"/>
+      </w:pPr>
+    </w:lvl>
+    <w:lvl w:ilvl="5" w:tplc="0409001B" w:tentative="1">
+      <w:start w:val="1"/>
+      <w:numFmt w:val="lowerRoman"/>
+      <w:lvlText w:val="%6."/>
+      <w:lvlJc w:val="right"/>
+      <w:pPr>
+        <w:ind w:left="2940" w:hanging="420"/>
+      </w:pPr>
+    </w:lvl>
+    <w:lvl w:ilvl="6" w:tplc="0409000F" w:tentative="1">
+      <w:start w:val="1"/>
+      <w:numFmt w:val="decimal"/>
+      <w:lvlText w:val="%7."/>
+      <w:lvlJc w:val="left"/>
+      <w:pPr>
+        <w:ind w:left="3360" w:hanging="420"/>
+      </w:pPr>
+    </w:lvl>
+    <w:lvl w:ilvl="7" w:tplc="04090019" w:tentative="1">
+      <w:start w:val="1"/>
+      <w:numFmt w:val="lowerLetter"/>
+      <w:lvlText w:val="%8)"/>
+      <w:lvlJc w:val="left"/>
+      <w:pPr>
+        <w:ind w:left="3780" w:hanging="420"/>
+      </w:pPr>
+    </w:lvl>
+    <w:lvl w:ilvl="8" w:tplc="0409001B" w:tentative="1">
+      <w:start w:val="1"/>
+      <w:numFmt w:val="lowerRoman"/>
+      <w:lvlText w:val="%9."/>
+      <w:lvlJc w:val="right"/>
+      <w:pPr>
+        <w:ind w:left="4200" w:hanging="420"/>
+      </w:pPr>
+    </w:lvl>
+  </w:abstractNum>
+  <w:abstractNum w:abstractNumId="6" w15:restartNumberingAfterBreak="0">
+    <w:nsid w:val="676A1CA3"/>
+    <w:multiLevelType w:val="hybridMultilevel"/>
+    <w:tmpl w:val="C8DC33DE"/>
+    <w:lvl w:ilvl="0" w:tplc="FFFFFFFF">
+      <w:start w:val="1"/>
+      <w:numFmt w:val="decimal"/>
+      <w:lvlText w:val="%1."/>
+      <w:lvlJc w:val="left"/>
+      <w:pPr>
+        <w:ind w:left="1260" w:hanging="420"/>
+      </w:pPr>
+    </w:lvl>
+    <w:lvl w:ilvl="1" w:tplc="FFFFFFFF" w:tentative="1">
+      <w:start w:val="1"/>
+      <w:numFmt w:val="lowerLetter"/>
+      <w:lvlText w:val="%2)"/>
+      <w:lvlJc w:val="left"/>
+      <w:pPr>
+        <w:ind w:left="1680" w:hanging="420"/>
+      </w:pPr>
+    </w:lvl>
+    <w:lvl w:ilvl="2" w:tplc="FFFFFFFF" w:tentative="1">
+      <w:start w:val="1"/>
+      <w:numFmt w:val="lowerRoman"/>
+      <w:lvlText w:val="%3."/>
+      <w:lvlJc w:val="right"/>
+      <w:pPr>
+        <w:ind w:left="2100" w:hanging="420"/>
+      </w:pPr>
+    </w:lvl>
+    <w:lvl w:ilvl="3" w:tplc="FFFFFFFF" w:tentative="1">
+      <w:start w:val="1"/>
+      <w:numFmt w:val="decimal"/>
+      <w:lvlText w:val="%4."/>
+      <w:lvlJc w:val="left"/>
+      <w:pPr>
+        <w:ind w:left="2520" w:hanging="420"/>
+      </w:pPr>
+    </w:lvl>
+    <w:lvl w:ilvl="4" w:tplc="FFFFFFFF" w:tentative="1">
+      <w:start w:val="1"/>
+      <w:numFmt w:val="lowerLetter"/>
+      <w:lvlText w:val="%5)"/>
+      <w:lvlJc w:val="left"/>
+      <w:pPr>
+        <w:ind w:left="2940" w:hanging="420"/>
+      </w:pPr>
+    </w:lvl>
+    <w:lvl w:ilvl="5" w:tplc="FFFFFFFF" w:tentative="1">
+      <w:start w:val="1"/>
+      <w:numFmt w:val="lowerRoman"/>
+      <w:lvlText w:val="%6."/>
+      <w:lvlJc w:val="right"/>
+      <w:pPr>
+        <w:ind w:left="3360" w:hanging="420"/>
+      </w:pPr>
+    </w:lvl>
+    <w:lvl w:ilvl="6" w:tplc="FFFFFFFF" w:tentative="1">
+      <w:start w:val="1"/>
+      <w:numFmt w:val="decimal"/>
+      <w:lvlText w:val="%7."/>
+      <w:lvlJc w:val="left"/>
+      <w:pPr>
+        <w:ind w:left="3780" w:hanging="420"/>
+      </w:pPr>
+    </w:lvl>
+    <w:lvl w:ilvl="7" w:tplc="FFFFFFFF" w:tentative="1">
+      <w:start w:val="1"/>
+      <w:numFmt w:val="lowerLetter"/>
+      <w:lvlText w:val="%8)"/>
+      <w:lvlJc w:val="left"/>
+      <w:pPr>
+        <w:ind w:left="4200" w:hanging="420"/>
+      </w:pPr>
+    </w:lvl>
+    <w:lvl w:ilvl="8" w:tplc="FFFFFFFF" w:tentative="1">
+      <w:start w:val="1"/>
+      <w:numFmt w:val="lowerRoman"/>
+      <w:lvlText w:val="%9."/>
+      <w:lvlJc w:val="right"/>
+      <w:pPr>
+        <w:ind w:left="4620" w:hanging="420"/>
+      </w:pPr>
+    </w:lvl>
+  </w:abstractNum>
   <w:num w:numId="1" w16cid:durableId="1305426888">
+    <w:abstractNumId w:val="2"/>
+  </w:num>
+  <w:num w:numId="2" w16cid:durableId="247229075">
+    <w:abstractNumId w:val="5"/>
+  </w:num>
+  <w:num w:numId="3" w16cid:durableId="1980723174">
+    <w:abstractNumId w:val="1"/>
+  </w:num>
+  <w:num w:numId="4" w16cid:durableId="1333140998">
+    <w:abstractNumId w:val="3"/>
+  </w:num>
+  <w:num w:numId="5" w16cid:durableId="1150902138">
+    <w:abstractNumId w:val="6"/>
+  </w:num>
+  <w:num w:numId="6" w16cid:durableId="1495493090">
     <w:abstractNumId w:val="0"/>
+  </w:num>
+  <w:num w:numId="7" w16cid:durableId="1719235521">
+    <w:abstractNumId w:val="4"/>
   </w:num>
 </w:numbering>
 </file>

</xml_diff>